<commit_message>
Imagenes del proceso de entrevistas
</commit_message>
<xml_diff>
--- a/informeProyecto2.docx
+++ b/informeProyecto2.docx
@@ -625,9 +625,10 @@
       <w:pPr>
         <w:spacing w:after="0" w:line="240" w:lineRule="auto"/>
         <w:rPr>
-          <w:rFonts w:ascii="Times New Roman" w:eastAsia="Times New Roman" w:hAnsi="Times New Roman" w:cs="Times New Roman"/>
-          <w:sz w:val="24"/>
-          <w:szCs w:val="24"/>
+          <w:rFonts w:ascii="Arial" w:eastAsia="Times New Roman" w:hAnsi="Arial" w:cs="Arial"/>
+          <w:b/>
+          <w:bCs/>
+          <w:color w:val="000000"/>
           <w:lang w:eastAsia="es-GT"/>
         </w:rPr>
       </w:pPr>
@@ -665,6 +666,91 @@
         <w:t>Thinking</w:t>
       </w:r>
       <w:proofErr w:type="spellEnd"/>
+    </w:p>
+    <w:p>
+      <w:pPr>
+        <w:spacing w:after="0" w:line="240" w:lineRule="auto"/>
+        <w:rPr>
+          <w:rFonts w:ascii="Arial" w:eastAsia="Times New Roman" w:hAnsi="Arial" w:cs="Arial"/>
+          <w:b/>
+          <w:bCs/>
+          <w:color w:val="000000"/>
+          <w:lang w:eastAsia="es-GT"/>
+        </w:rPr>
+      </w:pPr>
+    </w:p>
+    <w:p>
+      <w:pPr>
+        <w:spacing w:after="0" w:line="240" w:lineRule="auto"/>
+        <w:rPr>
+          <w:rFonts w:ascii="Times New Roman" w:eastAsia="Times New Roman" w:hAnsi="Times New Roman" w:cs="Times New Roman"/>
+          <w:sz w:val="24"/>
+          <w:szCs w:val="24"/>
+          <w:lang w:eastAsia="es-GT"/>
+        </w:rPr>
+      </w:pPr>
+      <w:r>
+        <w:rPr>
+          <w:noProof/>
+        </w:rPr>
+        <w:drawing>
+          <wp:inline distT="0" distB="0" distL="0" distR="0" wp14:anchorId="5A43546B" wp14:editId="27D2AE0B">
+            <wp:extent cx="1500188" cy="2000250"/>
+            <wp:effectExtent l="0" t="0" r="5080" b="0"/>
+            <wp:docPr id="7" name="Imagen 7"/>
+            <wp:cNvGraphicFramePr>
+              <a:graphicFrameLocks xmlns:a="http://schemas.openxmlformats.org/drawingml/2006/main" noChangeAspect="1"/>
+            </wp:cNvGraphicFramePr>
+            <a:graphic xmlns:a="http://schemas.openxmlformats.org/drawingml/2006/main">
+              <a:graphicData uri="http://schemas.openxmlformats.org/drawingml/2006/picture">
+                <pic:pic xmlns:pic="http://schemas.openxmlformats.org/drawingml/2006/picture">
+                  <pic:nvPicPr>
+                    <pic:cNvPr id="1" name=""/>
+                    <pic:cNvPicPr/>
+                  </pic:nvPicPr>
+                  <pic:blipFill>
+                    <a:blip r:embed="rId5"/>
+                    <a:stretch>
+                      <a:fillRect/>
+                    </a:stretch>
+                  </pic:blipFill>
+                  <pic:spPr>
+                    <a:xfrm>
+                      <a:off x="0" y="0"/>
+                      <a:ext cx="1504239" cy="2005652"/>
+                    </a:xfrm>
+                    <a:prstGeom prst="rect">
+                      <a:avLst/>
+                    </a:prstGeom>
+                  </pic:spPr>
+                </pic:pic>
+              </a:graphicData>
+            </a:graphic>
+          </wp:inline>
+        </w:drawing>
+      </w:r>
+    </w:p>
+    <w:p>
+      <w:pPr>
+        <w:spacing w:after="0" w:line="240" w:lineRule="auto"/>
+        <w:rPr>
+          <w:rFonts w:ascii="Times New Roman" w:eastAsia="Times New Roman" w:hAnsi="Times New Roman" w:cs="Times New Roman"/>
+          <w:sz w:val="18"/>
+          <w:szCs w:val="18"/>
+          <w:lang w:eastAsia="es-GT"/>
+        </w:rPr>
+      </w:pPr>
+      <w:r>
+        <w:rPr>
+          <w:rFonts w:ascii="Times New Roman" w:eastAsia="Times New Roman" w:hAnsi="Times New Roman" w:cs="Times New Roman"/>
+          <w:sz w:val="18"/>
+          <w:szCs w:val="18"/>
+          <w:lang w:eastAsia="es-GT"/>
+        </w:rPr>
+        <w:t>Imagen del proceso de entrevistas</w:t>
+      </w:r>
+      <w:bookmarkStart w:id="0" w:name="_GoBack"/>
+      <w:bookmarkEnd w:id="0"/>
     </w:p>
     <w:p>
       <w:pPr>
@@ -731,7 +817,7 @@
                     </pic:cNvPicPr>
                   </pic:nvPicPr>
                   <pic:blipFill>
-                    <a:blip r:embed="rId5" cstate="print">
+                    <a:blip r:embed="rId6" cstate="print">
                       <a:extLst>
                         <a:ext uri="{28A0092B-C50C-407E-A947-70E740481C1C}">
                           <a14:useLocalDpi xmlns:a14="http://schemas.microsoft.com/office/drawing/2010/main" val="0"/>
@@ -791,6 +877,7 @@
           <w:color w:val="000000"/>
           <w:lang w:eastAsia="es-GT"/>
         </w:rPr>
+        <w:lastRenderedPageBreak/>
         <w:drawing>
           <wp:inline distT="0" distB="0" distL="0" distR="0">
             <wp:extent cx="5612130" cy="2585720"/>
@@ -809,7 +896,7 @@
                     </pic:cNvPicPr>
                   </pic:nvPicPr>
                   <pic:blipFill>
-                    <a:blip r:embed="rId6" cstate="print">
+                    <a:blip r:embed="rId7" cstate="print">
                       <a:extLst>
                         <a:ext uri="{28A0092B-C50C-407E-A947-70E740481C1C}">
                           <a14:useLocalDpi xmlns:a14="http://schemas.microsoft.com/office/drawing/2010/main" val="0"/>
@@ -858,7 +945,6 @@
           <w:color w:val="000000"/>
           <w:lang w:eastAsia="es-GT"/>
         </w:rPr>
-        <w:lastRenderedPageBreak/>
         <w:drawing>
           <wp:inline distT="0" distB="0" distL="0" distR="0">
             <wp:extent cx="5612130" cy="2908300"/>
@@ -877,7 +963,7 @@
                     </pic:cNvPicPr>
                   </pic:nvPicPr>
                   <pic:blipFill>
-                    <a:blip r:embed="rId7" cstate="print">
+                    <a:blip r:embed="rId8" cstate="print">
                       <a:extLst>
                         <a:ext uri="{28A0092B-C50C-407E-A947-70E740481C1C}">
                           <a14:useLocalDpi xmlns:a14="http://schemas.microsoft.com/office/drawing/2010/main" val="0"/>
@@ -944,7 +1030,7 @@
                     </pic:cNvPicPr>
                   </pic:nvPicPr>
                   <pic:blipFill>
-                    <a:blip r:embed="rId8" cstate="print">
+                    <a:blip r:embed="rId9" cstate="print">
                       <a:extLst>
                         <a:ext uri="{28A0092B-C50C-407E-A947-70E740481C1C}">
                           <a14:useLocalDpi xmlns:a14="http://schemas.microsoft.com/office/drawing/2010/main" val="0"/>
@@ -1007,62 +1093,6 @@
                 <pic:pic xmlns:pic="http://schemas.openxmlformats.org/drawingml/2006/picture">
                   <pic:nvPicPr>
                     <pic:cNvPr id="0" name="Picture 5" descr="Gráfico de respuestas de formularios. Título de la pregunta: ¿Te interesaría recomendaciones que incluyan proyectos de más un tema/carrera?. Número de respuestas: 15 respuestas."/>
-                    <pic:cNvPicPr>
-                      <a:picLocks noChangeAspect="1" noChangeArrowheads="1"/>
-                    </pic:cNvPicPr>
-                  </pic:nvPicPr>
-                  <pic:blipFill>
-                    <a:blip r:embed="rId9" cstate="print">
-                      <a:extLst>
-                        <a:ext uri="{28A0092B-C50C-407E-A947-70E740481C1C}">
-                          <a14:useLocalDpi xmlns:a14="http://schemas.microsoft.com/office/drawing/2010/main" val="0"/>
-                        </a:ext>
-                      </a:extLst>
-                    </a:blip>
-                    <a:srcRect/>
-                    <a:stretch>
-                      <a:fillRect/>
-                    </a:stretch>
-                  </pic:blipFill>
-                  <pic:spPr bwMode="auto">
-                    <a:xfrm>
-                      <a:off x="0" y="0"/>
-                      <a:ext cx="5612130" cy="2802890"/>
-                    </a:xfrm>
-                    <a:prstGeom prst="rect">
-                      <a:avLst/>
-                    </a:prstGeom>
-                    <a:noFill/>
-                    <a:ln>
-                      <a:noFill/>
-                    </a:ln>
-                  </pic:spPr>
-                </pic:pic>
-              </a:graphicData>
-            </a:graphic>
-          </wp:inline>
-        </w:drawing>
-      </w:r>
-      <w:r>
-        <w:rPr>
-          <w:rFonts w:ascii="Arial" w:eastAsia="Times New Roman" w:hAnsi="Arial" w:cs="Arial"/>
-          <w:noProof/>
-          <w:color w:val="000000"/>
-          <w:lang w:eastAsia="es-GT"/>
-        </w:rPr>
-        <w:drawing>
-          <wp:inline distT="0" distB="0" distL="0" distR="0">
-            <wp:extent cx="5612130" cy="2802890"/>
-            <wp:effectExtent l="0" t="0" r="7620" b="0"/>
-            <wp:docPr id="1" name="Imagen 1" descr="Gráfico de respuestas de formularios. Título de la pregunta: ¿De qué manera presentarías la plataforma Project-Generator a los usuarios?. Número de respuestas: 15 respuestas."/>
-            <wp:cNvGraphicFramePr>
-              <a:graphicFrameLocks xmlns:a="http://schemas.openxmlformats.org/drawingml/2006/main" noChangeAspect="1"/>
-            </wp:cNvGraphicFramePr>
-            <a:graphic xmlns:a="http://schemas.openxmlformats.org/drawingml/2006/main">
-              <a:graphicData uri="http://schemas.openxmlformats.org/drawingml/2006/picture">
-                <pic:pic xmlns:pic="http://schemas.openxmlformats.org/drawingml/2006/picture">
-                  <pic:nvPicPr>
-                    <pic:cNvPr id="0" name="Picture 6" descr="Gráfico de respuestas de formularios. Título de la pregunta: ¿De qué manera presentarías la plataforma Project-Generator a los usuarios?. Número de respuestas: 15 respuestas."/>
                     <pic:cNvPicPr>
                       <a:picLocks noChangeAspect="1" noChangeArrowheads="1"/>
                     </pic:cNvPicPr>
@@ -1099,6 +1129,62 @@
           </wp:inline>
         </w:drawing>
       </w:r>
+      <w:r>
+        <w:rPr>
+          <w:rFonts w:ascii="Arial" w:eastAsia="Times New Roman" w:hAnsi="Arial" w:cs="Arial"/>
+          <w:noProof/>
+          <w:color w:val="000000"/>
+          <w:lang w:eastAsia="es-GT"/>
+        </w:rPr>
+        <w:drawing>
+          <wp:inline distT="0" distB="0" distL="0" distR="0">
+            <wp:extent cx="5612130" cy="2802890"/>
+            <wp:effectExtent l="0" t="0" r="7620" b="0"/>
+            <wp:docPr id="1" name="Imagen 1" descr="Gráfico de respuestas de formularios. Título de la pregunta: ¿De qué manera presentarías la plataforma Project-Generator a los usuarios?. Número de respuestas: 15 respuestas."/>
+            <wp:cNvGraphicFramePr>
+              <a:graphicFrameLocks xmlns:a="http://schemas.openxmlformats.org/drawingml/2006/main" noChangeAspect="1"/>
+            </wp:cNvGraphicFramePr>
+            <a:graphic xmlns:a="http://schemas.openxmlformats.org/drawingml/2006/main">
+              <a:graphicData uri="http://schemas.openxmlformats.org/drawingml/2006/picture">
+                <pic:pic xmlns:pic="http://schemas.openxmlformats.org/drawingml/2006/picture">
+                  <pic:nvPicPr>
+                    <pic:cNvPr id="0" name="Picture 6" descr="Gráfico de respuestas de formularios. Título de la pregunta: ¿De qué manera presentarías la plataforma Project-Generator a los usuarios?. Número de respuestas: 15 respuestas."/>
+                    <pic:cNvPicPr>
+                      <a:picLocks noChangeAspect="1" noChangeArrowheads="1"/>
+                    </pic:cNvPicPr>
+                  </pic:nvPicPr>
+                  <pic:blipFill>
+                    <a:blip r:embed="rId11" cstate="print">
+                      <a:extLst>
+                        <a:ext uri="{28A0092B-C50C-407E-A947-70E740481C1C}">
+                          <a14:useLocalDpi xmlns:a14="http://schemas.microsoft.com/office/drawing/2010/main" val="0"/>
+                        </a:ext>
+                      </a:extLst>
+                    </a:blip>
+                    <a:srcRect/>
+                    <a:stretch>
+                      <a:fillRect/>
+                    </a:stretch>
+                  </pic:blipFill>
+                  <pic:spPr bwMode="auto">
+                    <a:xfrm>
+                      <a:off x="0" y="0"/>
+                      <a:ext cx="5612130" cy="2802890"/>
+                    </a:xfrm>
+                    <a:prstGeom prst="rect">
+                      <a:avLst/>
+                    </a:prstGeom>
+                    <a:noFill/>
+                    <a:ln>
+                      <a:noFill/>
+                    </a:ln>
+                  </pic:spPr>
+                </pic:pic>
+              </a:graphicData>
+            </a:graphic>
+          </wp:inline>
+        </w:drawing>
+      </w:r>
     </w:p>
     <w:p>
       <w:pPr>
@@ -1430,7 +1516,7 @@
           <w:lang w:eastAsia="es-GT"/>
         </w:rPr>
       </w:pPr>
-      <w:hyperlink r:id="rId11" w:history="1">
+      <w:hyperlink r:id="rId12" w:history="1">
         <w:r>
           <w:rPr>
             <w:rFonts w:ascii="Arial" w:eastAsia="Times New Roman" w:hAnsi="Arial" w:cs="Arial"/>
@@ -1509,7 +1595,7 @@
         </w:rPr>
         <w:t xml:space="preserve"> </w:t>
       </w:r>
-      <w:hyperlink r:id="rId12" w:history="1">
+      <w:hyperlink r:id="rId13" w:history="1">
         <w:r>
           <w:rPr>
             <w:rStyle w:val="Hipervnculo"/>
@@ -1580,7 +1666,7 @@
           <w:color w:val="1155CC"/>
         </w:rPr>
       </w:pPr>
-      <w:hyperlink r:id="rId13" w:history="1">
+      <w:hyperlink r:id="rId14" w:history="1">
         <w:r>
           <w:rPr>
             <w:rStyle w:val="Hipervnculo"/>
@@ -1658,7 +1744,6 @@
           <w:color w:val="000000"/>
           <w:sz w:val="22"/>
           <w:szCs w:val="22"/>
-          <w:lang w:val="en-US"/>
         </w:rPr>
         <w:t xml:space="preserve">Ricci, F (2010) </w:t>
       </w:r>
@@ -1671,7 +1756,6 @@
           <w:color w:val="000000"/>
           <w:sz w:val="22"/>
           <w:szCs w:val="22"/>
-          <w:lang w:val="en-US"/>
         </w:rPr>
         <w:t>Introduccio</w:t>
       </w:r>
@@ -1684,9 +1768,8 @@
           <w:color w:val="000000"/>
           <w:sz w:val="22"/>
           <w:szCs w:val="22"/>
-          <w:lang w:val="en-US"/>
-        </w:rPr>
-        <w:t xml:space="preserve"> to </w:t>
+        </w:rPr>
+        <w:t xml:space="preserve"> </w:t>
       </w:r>
       <w:proofErr w:type="spellStart"/>
       <w:r>
@@ -1697,9 +1780,8 @@
           <w:color w:val="000000"/>
           <w:sz w:val="22"/>
           <w:szCs w:val="22"/>
-          <w:lang w:val="en-US"/>
-        </w:rPr>
-        <w:t>Recomender</w:t>
+        </w:rPr>
+        <w:t>to</w:t>
       </w:r>
       <w:proofErr w:type="spellEnd"/>
       <w:r>
@@ -1710,36 +1792,80 @@
           <w:color w:val="000000"/>
           <w:sz w:val="22"/>
           <w:szCs w:val="22"/>
-          <w:lang w:val="en-US"/>
-        </w:rPr>
-        <w:t xml:space="preserve"> Systems.</w:t>
-      </w:r>
-      <w:r>
-        <w:rPr>
-          <w:rFonts w:ascii="Arial" w:hAnsi="Arial" w:cs="Arial"/>
-          <w:bCs/>
+        </w:rPr>
+        <w:t xml:space="preserve"> </w:t>
+      </w:r>
+      <w:proofErr w:type="spellStart"/>
+      <w:r>
+        <w:rPr>
+          <w:rFonts w:ascii="Arial" w:hAnsi="Arial" w:cs="Arial"/>
+          <w:bCs/>
+          <w:i/>
           <w:color w:val="000000"/>
           <w:sz w:val="22"/>
           <w:szCs w:val="22"/>
-          <w:lang w:val="en-US"/>
-        </w:rPr>
-        <w:t xml:space="preserve"> </w:t>
-      </w:r>
-      <w:r>
-        <w:rPr>
-          <w:rFonts w:ascii="Arial" w:hAnsi="Arial" w:cs="Arial"/>
-          <w:bCs/>
+        </w:rPr>
+        <w:t>Recomender</w:t>
+      </w:r>
+      <w:proofErr w:type="spellEnd"/>
+      <w:r>
+        <w:rPr>
+          <w:rFonts w:ascii="Arial" w:hAnsi="Arial" w:cs="Arial"/>
+          <w:bCs/>
+          <w:i/>
           <w:color w:val="000000"/>
           <w:sz w:val="22"/>
           <w:szCs w:val="22"/>
         </w:rPr>
+        <w:t xml:space="preserve"> </w:t>
+      </w:r>
+      <w:proofErr w:type="spellStart"/>
+      <w:r>
+        <w:rPr>
+          <w:rFonts w:ascii="Arial" w:hAnsi="Arial" w:cs="Arial"/>
+          <w:bCs/>
+          <w:i/>
+          <w:color w:val="000000"/>
+          <w:sz w:val="22"/>
+          <w:szCs w:val="22"/>
+        </w:rPr>
+        <w:t>Systems</w:t>
+      </w:r>
+      <w:proofErr w:type="spellEnd"/>
+      <w:r>
+        <w:rPr>
+          <w:rFonts w:ascii="Arial" w:hAnsi="Arial" w:cs="Arial"/>
+          <w:bCs/>
+          <w:i/>
+          <w:color w:val="000000"/>
+          <w:sz w:val="22"/>
+          <w:szCs w:val="22"/>
+        </w:rPr>
+        <w:t>.</w:t>
+      </w:r>
+      <w:r>
+        <w:rPr>
+          <w:rFonts w:ascii="Arial" w:hAnsi="Arial" w:cs="Arial"/>
+          <w:bCs/>
+          <w:color w:val="000000"/>
+          <w:sz w:val="22"/>
+          <w:szCs w:val="22"/>
+        </w:rPr>
+        <w:t xml:space="preserve"> </w:t>
+      </w:r>
+      <w:r>
+        <w:rPr>
+          <w:rFonts w:ascii="Arial" w:hAnsi="Arial" w:cs="Arial"/>
+          <w:bCs/>
+          <w:color w:val="000000"/>
+          <w:sz w:val="22"/>
+          <w:szCs w:val="22"/>
+        </w:rPr>
         <w:t xml:space="preserve">Extraído de </w:t>
       </w:r>
       <w:r>
         <w:t>http://www.inf.unibz.it/~ricci/papers/intro-rec-sys-handbook.pdf</w:t>
       </w:r>
-      <w:bookmarkStart w:id="0" w:name="_GoBack"/>
-      <w:bookmarkEnd w:id="0"/>
     </w:p>
     <w:sectPr>
       <w:pgSz w:w="12240" w:h="15840"/>

</xml_diff>